<commit_message>
Change on comparing schools
</commit_message>
<xml_diff>
--- a/my_assignment/مقارنة المدارس الذكية والمدارس التقليدية.docx
+++ b/my_assignment/مقارنة المدارس الذكية والمدارس التقليدية.docx
@@ -7,7 +7,7 @@
         <w:bidi/>
         <w:jc w:val="center"/>
         <w:rPr>
-          <w:rFonts w:ascii="Cairo" w:hAnsi="Cairo" w:cs="Cairo" w:hint="cs"/>
+          <w:rFonts w:ascii="Cairo" w:hAnsi="Cairo" w:cs="Cairo"/>
           <w:sz w:val="32"/>
           <w:szCs w:val="32"/>
           <w:rtl/>
@@ -49,16 +49,16 @@
         <mc:AlternateContent>
           <mc:Choice Requires="wps">
             <w:drawing>
-              <wp:anchor distT="0" distB="0" distL="114300" distR="114300" simplePos="0" relativeHeight="251659264" behindDoc="0" locked="0" layoutInCell="1" allowOverlap="1" wp14:anchorId="3F878060" wp14:editId="34199B91">
+              <wp:anchor distT="0" distB="0" distL="114300" distR="114300" simplePos="0" relativeHeight="251659264" behindDoc="0" locked="0" layoutInCell="1" allowOverlap="1" wp14:anchorId="3F878060" wp14:editId="29D168DA">
                 <wp:simplePos x="0" y="0"/>
                 <wp:positionH relativeFrom="column">
-                  <wp:posOffset>1006997</wp:posOffset>
+                  <wp:posOffset>1010093</wp:posOffset>
                 </wp:positionH>
                 <wp:positionV relativeFrom="paragraph">
-                  <wp:posOffset>10899</wp:posOffset>
+                  <wp:posOffset>7266</wp:posOffset>
                 </wp:positionV>
-                <wp:extent cx="3889093" cy="567160"/>
-                <wp:effectExtent l="0" t="0" r="0" b="4445"/>
+                <wp:extent cx="3889093" cy="637953"/>
+                <wp:effectExtent l="0" t="0" r="0" b="0"/>
                 <wp:wrapNone/>
                 <wp:docPr id="1" name="Text Box 1"/>
                 <wp:cNvGraphicFramePr/>
@@ -69,7 +69,7 @@
                       <wps:spPr>
                         <a:xfrm>
                           <a:off x="0" y="0"/>
-                          <a:ext cx="3889093" cy="567160"/>
+                          <a:ext cx="3889093" cy="637953"/>
                         </a:xfrm>
                         <a:prstGeom prst="rect">
                           <a:avLst/>
@@ -88,13 +88,17 @@
                               <w:bidi/>
                               <w:jc w:val="center"/>
                               <w:rPr>
-                                <w:rFonts w:ascii="Al Bayan Plain" w:hAnsi="Al Bayan Plain" w:cs="Al Bayan Plain" w:hint="cs"/>
+                                <w:rFonts w:ascii="Al Bayan Plain" w:hAnsi="Al Bayan Plain" w:cs="Al Bayan Plain"/>
+                                <w:sz w:val="28"/>
+                                <w:szCs w:val="28"/>
                                 <w:rtl/>
                               </w:rPr>
                             </w:pPr>
                             <w:r>
                               <w:rPr>
                                 <w:rFonts w:ascii="Al Bayan Plain" w:hAnsi="Al Bayan Plain" w:cs="Al Bayan Plain" w:hint="cs"/>
+                                <w:sz w:val="28"/>
+                                <w:szCs w:val="28"/>
                                 <w:rtl/>
                               </w:rPr>
                               <w:t xml:space="preserve">اعداد: علي </w:t>
@@ -103,6 +107,8 @@
                             <w:r>
                               <w:rPr>
                                 <w:rFonts w:ascii="Al Bayan Plain" w:hAnsi="Al Bayan Plain" w:cs="Al Bayan Plain" w:hint="cs"/>
+                                <w:sz w:val="28"/>
+                                <w:szCs w:val="28"/>
                                 <w:rtl/>
                               </w:rPr>
                               <w:t>عبدالله</w:t>
@@ -111,6 +117,8 @@
                             <w:r>
                               <w:rPr>
                                 <w:rFonts w:ascii="Al Bayan Plain" w:hAnsi="Al Bayan Plain" w:cs="Al Bayan Plain" w:hint="cs"/>
+                                <w:sz w:val="28"/>
+                                <w:szCs w:val="28"/>
                                 <w:rtl/>
                               </w:rPr>
                               <w:t xml:space="preserve"> الجابري</w:t>
@@ -121,12 +129,16 @@
                               <w:bidi/>
                               <w:jc w:val="center"/>
                               <w:rPr>
-                                <w:rFonts w:ascii="Al Bayan Plain" w:hAnsi="Al Bayan Plain" w:cs="Al Bayan Plain" w:hint="cs"/>
+                                <w:rFonts w:ascii="Al Bayan Plain" w:hAnsi="Al Bayan Plain" w:cs="Al Bayan Plain"/>
+                                <w:sz w:val="28"/>
+                                <w:szCs w:val="28"/>
                               </w:rPr>
                             </w:pPr>
                             <w:r>
                               <w:rPr>
                                 <w:rFonts w:ascii="Al Bayan Plain" w:hAnsi="Al Bayan Plain" w:cs="Al Bayan Plain" w:hint="cs"/>
+                                <w:sz w:val="28"/>
+                                <w:szCs w:val="28"/>
                                 <w:rtl/>
                               </w:rPr>
                               <w:t>مقدم للدكتور باسم رافع الشهري</w:t>
@@ -155,7 +167,7 @@
                 <v:stroke joinstyle="miter"/>
                 <v:path gradientshapeok="t" o:connecttype="rect"/>
               </v:shapetype>
-              <v:shape id="Text Box 1" o:spid="_x0000_s1026" type="#_x0000_t202" style="position:absolute;left:0;text-align:left;margin-left:79.3pt;margin-top:.85pt;width:306.25pt;height:44.65pt;z-index:251659264;visibility:visible;mso-wrap-style:square;mso-height-percent:0;mso-wrap-distance-left:9pt;mso-wrap-distance-top:0;mso-wrap-distance-right:9pt;mso-wrap-distance-bottom:0;mso-position-horizontal:absolute;mso-position-horizontal-relative:text;mso-position-vertical:absolute;mso-position-vertical-relative:text;mso-height-percent:0;mso-height-relative:margin;v-text-anchor:middle" o:gfxdata="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" fillcolor="white [3201]" stroked="f" strokeweight=".5pt">
+              <v:shape id="Text Box 1" o:spid="_x0000_s1026" type="#_x0000_t202" style="position:absolute;left:0;text-align:left;margin-left:79.55pt;margin-top:.55pt;width:306.25pt;height:50.25pt;z-index:251659264;visibility:visible;mso-wrap-style:square;mso-height-percent:0;mso-wrap-distance-left:9pt;mso-wrap-distance-top:0;mso-wrap-distance-right:9pt;mso-wrap-distance-bottom:0;mso-position-horizontal:absolute;mso-position-horizontal-relative:text;mso-position-vertical:absolute;mso-position-vertical-relative:text;mso-height-percent:0;mso-height-relative:margin;v-text-anchor:middle" o:gfxdata="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" fillcolor="white [3201]" stroked="f" strokeweight=".5pt">
                 <v:textbox>
                   <w:txbxContent>
                     <w:p>
@@ -163,13 +175,17 @@
                         <w:bidi/>
                         <w:jc w:val="center"/>
                         <w:rPr>
-                          <w:rFonts w:ascii="Al Bayan Plain" w:hAnsi="Al Bayan Plain" w:cs="Al Bayan Plain" w:hint="cs"/>
+                          <w:rFonts w:ascii="Al Bayan Plain" w:hAnsi="Al Bayan Plain" w:cs="Al Bayan Plain"/>
+                          <w:sz w:val="28"/>
+                          <w:szCs w:val="28"/>
                           <w:rtl/>
                         </w:rPr>
                       </w:pPr>
                       <w:r>
                         <w:rPr>
                           <w:rFonts w:ascii="Al Bayan Plain" w:hAnsi="Al Bayan Plain" w:cs="Al Bayan Plain" w:hint="cs"/>
+                          <w:sz w:val="28"/>
+                          <w:szCs w:val="28"/>
                           <w:rtl/>
                         </w:rPr>
                         <w:t xml:space="preserve">اعداد: علي </w:t>
@@ -178,6 +194,8 @@
                       <w:r>
                         <w:rPr>
                           <w:rFonts w:ascii="Al Bayan Plain" w:hAnsi="Al Bayan Plain" w:cs="Al Bayan Plain" w:hint="cs"/>
+                          <w:sz w:val="28"/>
+                          <w:szCs w:val="28"/>
                           <w:rtl/>
                         </w:rPr>
                         <w:t>عبدالله</w:t>
@@ -186,6 +204,8 @@
                       <w:r>
                         <w:rPr>
                           <w:rFonts w:ascii="Al Bayan Plain" w:hAnsi="Al Bayan Plain" w:cs="Al Bayan Plain" w:hint="cs"/>
+                          <w:sz w:val="28"/>
+                          <w:szCs w:val="28"/>
                           <w:rtl/>
                         </w:rPr>
                         <w:t xml:space="preserve"> الجابري</w:t>
@@ -196,12 +216,16 @@
                         <w:bidi/>
                         <w:jc w:val="center"/>
                         <w:rPr>
-                          <w:rFonts w:ascii="Al Bayan Plain" w:hAnsi="Al Bayan Plain" w:cs="Al Bayan Plain" w:hint="cs"/>
+                          <w:rFonts w:ascii="Al Bayan Plain" w:hAnsi="Al Bayan Plain" w:cs="Al Bayan Plain"/>
+                          <w:sz w:val="28"/>
+                          <w:szCs w:val="28"/>
                         </w:rPr>
                       </w:pPr>
                       <w:r>
                         <w:rPr>
                           <w:rFonts w:ascii="Al Bayan Plain" w:hAnsi="Al Bayan Plain" w:cs="Al Bayan Plain" w:hint="cs"/>
+                          <w:sz w:val="28"/>
+                          <w:szCs w:val="28"/>
                           <w:rtl/>
                         </w:rPr>
                         <w:t>مقدم للدكتور باسم رافع الشهري</w:t>
@@ -239,13 +263,19 @@
         <w:spacing w:line="360" w:lineRule="auto"/>
         <w:jc w:val="both"/>
         <w:rPr>
+          <w:rFonts w:ascii="Cairo" w:hAnsi="Cairo" w:cs="Cairo"/>
+          <w:color w:val="C00000"/>
+          <w:sz w:val="32"/>
+          <w:szCs w:val="32"/>
+          <w:rtl/>
+        </w:rPr>
+      </w:pPr>
+      <w:r>
+        <w:rPr>
           <w:rFonts w:ascii="Cairo" w:hAnsi="Cairo" w:cs="Cairo" w:hint="cs"/>
-          <w:rtl/>
-        </w:rPr>
-      </w:pPr>
-      <w:r>
-        <w:rPr>
-          <w:rFonts w:ascii="Cairo" w:hAnsi="Cairo" w:cs="Cairo" w:hint="cs"/>
+          <w:color w:val="C00000"/>
+          <w:sz w:val="32"/>
+          <w:szCs w:val="32"/>
           <w:rtl/>
         </w:rPr>
         <w:t>المقدمة</w:t>
@@ -257,7 +287,7 @@
         <w:spacing w:line="276" w:lineRule="auto"/>
         <w:jc w:val="both"/>
         <w:rPr>
-          <w:rFonts w:ascii="Al Bayan Plain" w:hAnsi="Al Bayan Plain" w:cs="Al Bayan Plain" w:hint="cs"/>
+          <w:rFonts w:ascii="Al Bayan Plain" w:hAnsi="Al Bayan Plain" w:cs="Al Bayan Plain"/>
           <w:sz w:val="32"/>
           <w:szCs w:val="32"/>
           <w:rtl/>
@@ -307,14 +337,20 @@
           <w:szCs w:val="32"/>
           <w:rtl/>
         </w:rPr>
-        <w:t>﴿وَعَلَّمَ آدَمَ الْأَسْمَاءَ كُلَّهَا﴾</w:t>
+        <w:t xml:space="preserve">﴿وَعَلَّمَ آدَمَ الْأَسْمَاءَ كُلَّهَا﴾ </w:t>
       </w:r>
       <w:r>
         <w:rPr>
           <w:rFonts w:ascii="Al Bayan Plain" w:hAnsi="Al Bayan Plain" w:cs="Al Bayan Plain" w:hint="cs"/>
           <w:color w:val="0070C0"/>
-          <w:sz w:val="32"/>
-          <w:szCs w:val="32"/>
+          <w:rtl/>
+        </w:rPr>
+        <w:t>(البقرة:٣١)</w:t>
+      </w:r>
+      <w:r>
+        <w:rPr>
+          <w:rFonts w:ascii="Al Bayan Plain" w:hAnsi="Al Bayan Plain" w:cs="Al Bayan Plain" w:hint="cs"/>
+          <w:color w:val="0070C0"/>
           <w:rtl/>
         </w:rPr>
         <w:t xml:space="preserve"> </w:t>
@@ -322,15 +358,89 @@
       <w:r>
         <w:rPr>
           <w:rFonts w:ascii="Al Bayan Plain" w:hAnsi="Al Bayan Plain" w:cs="Al Bayan Plain" w:hint="cs"/>
-          <w:color w:val="0070C0"/>
-          <w:rtl/>
-        </w:rPr>
-        <w:t>(البقرة:٣١)</w:t>
-      </w:r>
-      <w:r>
-        <w:rPr>
-          <w:rFonts w:ascii="Al Bayan Plain" w:hAnsi="Al Bayan Plain" w:cs="Al Bayan Plain" w:hint="cs"/>
-          <w:color w:val="0070C0"/>
+          <w:sz w:val="32"/>
+          <w:szCs w:val="32"/>
+          <w:rtl/>
+        </w:rPr>
+        <w:t xml:space="preserve">وحتى </w:t>
+      </w:r>
+      <w:r>
+        <w:rPr>
+          <w:rFonts w:ascii="Al Bayan Plain" w:hAnsi="Al Bayan Plain" w:cs="Al Bayan Plain" w:hint="cs"/>
+          <w:sz w:val="32"/>
+          <w:szCs w:val="32"/>
+          <w:rtl/>
+        </w:rPr>
+        <w:t xml:space="preserve">مجتمعات </w:t>
+      </w:r>
+      <w:r>
+        <w:rPr>
+          <w:rFonts w:ascii="Al Bayan Plain" w:hAnsi="Al Bayan Plain" w:cs="Al Bayan Plain" w:hint="cs"/>
+          <w:sz w:val="32"/>
+          <w:szCs w:val="32"/>
+          <w:rtl/>
+        </w:rPr>
+        <w:t>ما قبل</w:t>
+      </w:r>
+      <w:r>
+        <w:rPr>
+          <w:rFonts w:ascii="Al Bayan Plain" w:hAnsi="Al Bayan Plain" w:cs="Al Bayan Plain" w:hint="cs"/>
+          <w:sz w:val="32"/>
+          <w:szCs w:val="32"/>
+          <w:rtl/>
+        </w:rPr>
+        <w:t xml:space="preserve"> التاريخ اولت له اهتماما من خلال نقل الخبرات والمهارات الى الأجيال التالية لكنه كان في وقت ما قبل الكتابة قائم على الرواية والقصص التي يتم تلقينها للمتعلمين </w:t>
+      </w:r>
+      <w:r>
+        <w:rPr>
+          <w:rFonts w:ascii="Al Bayan Plain" w:hAnsi="Al Bayan Plain" w:cs="Al Bayan Plain" w:hint="cs"/>
+          <w:sz w:val="32"/>
+          <w:szCs w:val="32"/>
+          <w:rtl/>
+        </w:rPr>
+        <w:t>الا أن</w:t>
+      </w:r>
+      <w:r>
+        <w:rPr>
+          <w:rFonts w:ascii="Al Bayan Plain" w:hAnsi="Al Bayan Plain" w:cs="Al Bayan Plain" w:hint="cs"/>
+          <w:sz w:val="32"/>
+          <w:szCs w:val="32"/>
+          <w:rtl/>
+        </w:rPr>
+        <w:t xml:space="preserve"> عملية التعليم</w:t>
+      </w:r>
+      <w:r>
+        <w:rPr>
+          <w:rFonts w:ascii="Al Bayan Plain" w:hAnsi="Al Bayan Plain" w:cs="Al Bayan Plain" w:hint="cs"/>
+          <w:sz w:val="32"/>
+          <w:szCs w:val="32"/>
+          <w:rtl/>
+        </w:rPr>
+        <w:t xml:space="preserve"> سرعان ما توسعت بشكل أكبر خصوصًا </w:t>
+      </w:r>
+      <w:r>
+        <w:rPr>
+          <w:rFonts w:ascii="Al Bayan Plain" w:hAnsi="Al Bayan Plain" w:cs="Al Bayan Plain" w:hint="cs"/>
+          <w:sz w:val="32"/>
+          <w:szCs w:val="32"/>
+          <w:rtl/>
+        </w:rPr>
+        <w:t xml:space="preserve">مع </w:t>
+      </w:r>
+      <w:r>
+        <w:rPr>
+          <w:rFonts w:ascii="Al Bayan Plain" w:hAnsi="Al Bayan Plain" w:cs="Al Bayan Plain" w:hint="cs"/>
+          <w:sz w:val="32"/>
+          <w:szCs w:val="32"/>
+          <w:rtl/>
+        </w:rPr>
+        <w:t>الزيادة في اعداد البشر وتراكم الخبرات والمعارف السابقة</w:t>
+      </w:r>
+      <w:r>
+        <w:rPr>
+          <w:rFonts w:ascii="Al Bayan Plain" w:hAnsi="Al Bayan Plain" w:cs="Al Bayan Plain" w:hint="cs"/>
+          <w:sz w:val="32"/>
+          <w:szCs w:val="32"/>
           <w:rtl/>
         </w:rPr>
         <w:t xml:space="preserve"> </w:t>
@@ -342,96 +452,6 @@
           <w:szCs w:val="32"/>
           <w:rtl/>
         </w:rPr>
-        <w:t xml:space="preserve">وحتى </w:t>
-      </w:r>
-      <w:r>
-        <w:rPr>
-          <w:rFonts w:ascii="Al Bayan Plain" w:hAnsi="Al Bayan Plain" w:cs="Al Bayan Plain" w:hint="cs"/>
-          <w:sz w:val="32"/>
-          <w:szCs w:val="32"/>
-          <w:rtl/>
-        </w:rPr>
-        <w:t xml:space="preserve">مجتمعات </w:t>
-      </w:r>
-      <w:r>
-        <w:rPr>
-          <w:rFonts w:ascii="Al Bayan Plain" w:hAnsi="Al Bayan Plain" w:cs="Al Bayan Plain" w:hint="cs"/>
-          <w:sz w:val="32"/>
-          <w:szCs w:val="32"/>
-          <w:rtl/>
-        </w:rPr>
-        <w:t>ما قبل</w:t>
-      </w:r>
-      <w:r>
-        <w:rPr>
-          <w:rFonts w:ascii="Al Bayan Plain" w:hAnsi="Al Bayan Plain" w:cs="Al Bayan Plain" w:hint="cs"/>
-          <w:sz w:val="32"/>
-          <w:szCs w:val="32"/>
-          <w:rtl/>
-        </w:rPr>
-        <w:t xml:space="preserve"> التاريخ اولت له اهتماما من خلال نقل الخبرات والمهارات الى الأجيال التالية لكنه كان في وقت ما قبل الكتابة قائم على الرواية والقصص التي يتم تلقينها للمتعلمين </w:t>
-      </w:r>
-      <w:r>
-        <w:rPr>
-          <w:rFonts w:ascii="Al Bayan Plain" w:hAnsi="Al Bayan Plain" w:cs="Al Bayan Plain" w:hint="cs"/>
-          <w:sz w:val="32"/>
-          <w:szCs w:val="32"/>
-          <w:rtl/>
-        </w:rPr>
-        <w:t>الا أن</w:t>
-      </w:r>
-      <w:r>
-        <w:rPr>
-          <w:rFonts w:ascii="Al Bayan Plain" w:hAnsi="Al Bayan Plain" w:cs="Al Bayan Plain" w:hint="cs"/>
-          <w:sz w:val="32"/>
-          <w:szCs w:val="32"/>
-          <w:rtl/>
-        </w:rPr>
-        <w:t xml:space="preserve"> عملية التعليم</w:t>
-      </w:r>
-      <w:r>
-        <w:rPr>
-          <w:rFonts w:ascii="Al Bayan Plain" w:hAnsi="Al Bayan Plain" w:cs="Al Bayan Plain" w:hint="cs"/>
-          <w:sz w:val="32"/>
-          <w:szCs w:val="32"/>
-          <w:rtl/>
-        </w:rPr>
-        <w:t xml:space="preserve"> سرعان ما توسعت بشكل أكبر خصوصًا </w:t>
-      </w:r>
-      <w:r>
-        <w:rPr>
-          <w:rFonts w:ascii="Al Bayan Plain" w:hAnsi="Al Bayan Plain" w:cs="Al Bayan Plain" w:hint="cs"/>
-          <w:sz w:val="32"/>
-          <w:szCs w:val="32"/>
-          <w:rtl/>
-        </w:rPr>
-        <w:t xml:space="preserve">مع </w:t>
-      </w:r>
-      <w:r>
-        <w:rPr>
-          <w:rFonts w:ascii="Al Bayan Plain" w:hAnsi="Al Bayan Plain" w:cs="Al Bayan Plain" w:hint="cs"/>
-          <w:sz w:val="32"/>
-          <w:szCs w:val="32"/>
-          <w:rtl/>
-        </w:rPr>
-        <w:t>الزيادة في اعداد البشر وتراكم الخبرات والمعارف السابقة</w:t>
-      </w:r>
-      <w:r>
-        <w:rPr>
-          <w:rFonts w:ascii="Al Bayan Plain" w:hAnsi="Al Bayan Plain" w:cs="Al Bayan Plain" w:hint="cs"/>
-          <w:sz w:val="32"/>
-          <w:szCs w:val="32"/>
-          <w:rtl/>
-        </w:rPr>
-        <w:t xml:space="preserve"> </w:t>
-      </w:r>
-      <w:r>
-        <w:rPr>
-          <w:rFonts w:ascii="Al Bayan Plain" w:hAnsi="Al Bayan Plain" w:cs="Al Bayan Plain" w:hint="cs"/>
-          <w:sz w:val="32"/>
-          <w:szCs w:val="32"/>
-          <w:rtl/>
-        </w:rPr>
         <w:t>وتتطور اداة</w:t>
       </w:r>
       <w:r>
@@ -486,16 +506,7 @@
           <w:szCs w:val="32"/>
           <w:rtl/>
         </w:rPr>
-        <w:t xml:space="preserve">تجميع الطلبة في مكان محدد </w:t>
-      </w:r>
-      <w:r>
-        <w:rPr>
-          <w:rFonts w:ascii="Al Bayan Plain" w:hAnsi="Al Bayan Plain" w:cs="Al Bayan Plain" w:hint="cs"/>
-          <w:sz w:val="32"/>
-          <w:szCs w:val="32"/>
-          <w:rtl/>
-        </w:rPr>
-        <w:t xml:space="preserve">ضرورة من ضرورات الحياة </w:t>
+        <w:t xml:space="preserve">تجميع الطلبة في مكان محدد ضرورة من ضرورات الحياة </w:t>
       </w:r>
       <w:r>
         <w:rPr>
@@ -648,7 +659,7 @@
         <w:spacing w:line="276" w:lineRule="auto"/>
         <w:jc w:val="both"/>
         <w:rPr>
-          <w:rFonts w:ascii="Al Bayan Plain" w:hAnsi="Al Bayan Plain" w:cs="Al Bayan Plain" w:hint="cs"/>
+          <w:rFonts w:ascii="Al Bayan Plain" w:hAnsi="Al Bayan Plain" w:cs="Al Bayan Plain"/>
           <w:sz w:val="32"/>
           <w:szCs w:val="32"/>
           <w:rtl/>
@@ -661,35 +672,39 @@
         <w:spacing w:line="276" w:lineRule="auto"/>
         <w:jc w:val="both"/>
         <w:rPr>
+          <w:rFonts w:ascii="Cairo" w:hAnsi="Cairo" w:cs="Cairo"/>
+          <w:color w:val="C00000"/>
+          <w:sz w:val="32"/>
+          <w:szCs w:val="32"/>
+          <w:rtl/>
+        </w:rPr>
+      </w:pPr>
+      <w:r>
+        <w:rPr>
           <w:rFonts w:ascii="Cairo" w:hAnsi="Cairo" w:cs="Cairo" w:hint="cs"/>
-          <w:sz w:val="28"/>
-          <w:szCs w:val="28"/>
-          <w:rtl/>
-        </w:rPr>
-      </w:pPr>
+          <w:color w:val="C00000"/>
+          <w:sz w:val="32"/>
+          <w:szCs w:val="32"/>
+          <w:rtl/>
+        </w:rPr>
+        <w:t xml:space="preserve">المدارس </w:t>
+      </w:r>
       <w:r>
         <w:rPr>
           <w:rFonts w:ascii="Cairo" w:hAnsi="Cairo" w:cs="Cairo" w:hint="cs"/>
-          <w:sz w:val="28"/>
-          <w:szCs w:val="28"/>
-          <w:rtl/>
-        </w:rPr>
-        <w:t xml:space="preserve">المدارس </w:t>
+          <w:color w:val="C00000"/>
+          <w:sz w:val="32"/>
+          <w:szCs w:val="32"/>
+          <w:rtl/>
+        </w:rPr>
+        <w:t>الذكية:</w:t>
       </w:r>
       <w:r>
         <w:rPr>
           <w:rFonts w:ascii="Cairo" w:hAnsi="Cairo" w:cs="Cairo" w:hint="cs"/>
-          <w:sz w:val="28"/>
-          <w:szCs w:val="28"/>
-          <w:rtl/>
-        </w:rPr>
-        <w:t>الذكية:</w:t>
-      </w:r>
-      <w:r>
-        <w:rPr>
-          <w:rFonts w:ascii="Cairo" w:hAnsi="Cairo" w:cs="Cairo" w:hint="cs"/>
-          <w:sz w:val="28"/>
-          <w:szCs w:val="28"/>
+          <w:color w:val="C00000"/>
+          <w:sz w:val="32"/>
+          <w:szCs w:val="32"/>
           <w:rtl/>
         </w:rPr>
         <w:t xml:space="preserve"> </w:t>
@@ -804,25 +819,7 @@
           <w:szCs w:val="32"/>
           <w:rtl/>
         </w:rPr>
-        <w:t xml:space="preserve">. وهذا يشمل جميع جوانب المدرسة بما فيها الجوانب الإدارية بل انها تتجاوز ذلك لتصل الى كافة محاور العملية التعلمية من معلمين ومتعلمين وأوليا الأمور خارج </w:t>
-      </w:r>
-      <w:r>
-        <w:rPr>
-          <w:rFonts w:ascii="Al Bayan Plain" w:hAnsi="Al Bayan Plain" w:cs="Al Bayan Plain" w:hint="cs"/>
-          <w:sz w:val="32"/>
-          <w:szCs w:val="32"/>
-          <w:rtl/>
-        </w:rPr>
-        <w:t>حدود المبنى المدرسي</w:t>
-      </w:r>
-      <w:r>
-        <w:rPr>
-          <w:rFonts w:ascii="Al Bayan Plain" w:hAnsi="Al Bayan Plain" w:cs="Al Bayan Plain" w:hint="cs"/>
-          <w:sz w:val="32"/>
-          <w:szCs w:val="32"/>
-          <w:rtl/>
-        </w:rPr>
-        <w:t xml:space="preserve"> وذلك لان عملية الاتصال صارت اسهل واسرع</w:t>
+        <w:t>. وهذا يشمل جميع جوانب المدرسة بما فيها الجوانب الإدارية بل انها تتجاوز ذلك لتصل الى كافة محاور العملية التعلمية من معلمين ومتعلمين وأوليا الأمور خارج حدود المبنى المدرسي وذلك لان عملية الاتصال صارت اسهل واسرع</w:t>
       </w:r>
       <w:r>
         <w:rPr>
@@ -921,7 +918,17 @@
           <w:szCs w:val="32"/>
           <w:rtl/>
         </w:rPr>
-        <w:t xml:space="preserve">وتتميز بأن التنافس </w:t>
+        <w:t xml:space="preserve">وتتميز بأن </w:t>
+      </w:r>
+      <w:r>
+        <w:rPr>
+          <w:rFonts w:ascii="Al Bayan Plain" w:hAnsi="Al Bayan Plain" w:cs="Al Bayan Plain" w:hint="cs"/>
+          <w:sz w:val="32"/>
+          <w:szCs w:val="32"/>
+          <w:rtl/>
+        </w:rPr>
+        <w:lastRenderedPageBreak/>
+        <w:t xml:space="preserve">التنافس </w:t>
       </w:r>
       <w:r>
         <w:rPr>
@@ -966,17 +973,7 @@
           <w:szCs w:val="32"/>
           <w:rtl/>
         </w:rPr>
-        <w:t xml:space="preserve">معرفة نقاط الضعف </w:t>
-      </w:r>
-      <w:r>
-        <w:rPr>
-          <w:rFonts w:ascii="Al Bayan Plain" w:hAnsi="Al Bayan Plain" w:cs="Al Bayan Plain" w:hint="cs"/>
-          <w:sz w:val="32"/>
-          <w:szCs w:val="32"/>
-          <w:rtl/>
-        </w:rPr>
-        <w:lastRenderedPageBreak/>
-        <w:t>عند المتعلم وتعتبر بيئة مثالية للتعلم التعاوني من خلال العمل الجماعي للمتعلمين وبما انها تعتمد على وسائل الاتصال فنها تمكن المتعلم من عملية البحث عن المعلومات وربطها بالخبرات السابقة وذلك بما يتوافق مع النظرية البنائية.</w:t>
+        <w:t>معرفة نقاط الضعف عند المتعلم وتعتبر بيئة مثالية للتعلم التعاوني من خلال العمل الجماعي للمتعلمين وبما انها تعتمد على وسائل الاتصال فنها تمكن المتعلم من عملية البحث عن المعلومات وربطها بالخبرات السابقة وذلك بما يتوافق مع النظرية البنائية.</w:t>
       </w:r>
     </w:p>
     <w:p>
@@ -986,6 +983,7 @@
         <w:jc w:val="both"/>
         <w:rPr>
           <w:rFonts w:ascii="Cairo" w:hAnsi="Cairo" w:cs="Cairo"/>
+          <w:color w:val="C00000"/>
           <w:sz w:val="32"/>
           <w:szCs w:val="32"/>
           <w:rtl/>
@@ -994,6 +992,7 @@
       <w:r>
         <w:rPr>
           <w:rFonts w:ascii="Cairo" w:hAnsi="Cairo" w:cs="Cairo" w:hint="cs"/>
+          <w:color w:val="C00000"/>
           <w:sz w:val="32"/>
           <w:szCs w:val="32"/>
           <w:rtl/>
@@ -1166,6 +1165,7 @@
         <w:jc w:val="both"/>
         <w:rPr>
           <w:rFonts w:ascii="Cairo" w:hAnsi="Cairo" w:cs="Cairo"/>
+          <w:color w:val="C00000"/>
           <w:sz w:val="32"/>
           <w:szCs w:val="32"/>
           <w:rtl/>
@@ -1174,20 +1174,12 @@
       <w:r>
         <w:rPr>
           <w:rFonts w:ascii="Cairo" w:hAnsi="Cairo" w:cs="Cairo" w:hint="cs"/>
-          <w:sz w:val="32"/>
-          <w:szCs w:val="32"/>
-          <w:rtl/>
-        </w:rPr>
-        <w:t>سلبيات المدارس الذكية</w:t>
-      </w:r>
-      <w:r>
-        <w:rPr>
-          <w:rFonts w:ascii="Cairo" w:hAnsi="Cairo" w:cs="Cairo" w:hint="cs"/>
-          <w:sz w:val="32"/>
-          <w:szCs w:val="32"/>
-          <w:rtl/>
-        </w:rPr>
-        <w:t>:</w:t>
+          <w:color w:val="C00000"/>
+          <w:sz w:val="32"/>
+          <w:szCs w:val="32"/>
+          <w:rtl/>
+        </w:rPr>
+        <w:t>سلبيات المدارس الذكية:</w:t>
       </w:r>
     </w:p>
     <w:p>
@@ -1268,6 +1260,7 @@
         <w:jc w:val="both"/>
         <w:rPr>
           <w:rFonts w:ascii="Cairo" w:hAnsi="Cairo" w:cs="Cairo"/>
+          <w:color w:val="C00000"/>
           <w:sz w:val="32"/>
           <w:szCs w:val="32"/>
           <w:rtl/>
@@ -1276,6 +1269,7 @@
       <w:r>
         <w:rPr>
           <w:rFonts w:ascii="Cairo" w:hAnsi="Cairo" w:cs="Cairo" w:hint="cs"/>
+          <w:color w:val="C00000"/>
           <w:sz w:val="32"/>
           <w:szCs w:val="32"/>
           <w:rtl/>
@@ -1302,34 +1296,7 @@
           <w:szCs w:val="32"/>
           <w:rtl/>
         </w:rPr>
-        <w:t xml:space="preserve">وهي نمط من المدارس التي كانت سائدة ولا تزال موجودة في بعض الدول النامية والتي تعتمد على أنماط التعليم التقليدية، هو نظام التعليم </w:t>
-      </w:r>
-      <w:r>
-        <w:rPr>
-          <w:rFonts w:ascii="Al Bayan Plain" w:hAnsi="Al Bayan Plain" w:cs="Al Bayan Plain" w:hint="cs"/>
-          <w:sz w:val="32"/>
-          <w:szCs w:val="32"/>
-          <w:rtl/>
-        </w:rPr>
-        <w:t>الذي</w:t>
-      </w:r>
-      <w:r>
-        <w:rPr>
-          <w:rFonts w:ascii="Al Bayan Plain" w:hAnsi="Al Bayan Plain" w:cs="Al Bayan Plain" w:hint="cs"/>
-          <w:sz w:val="32"/>
-          <w:szCs w:val="32"/>
-          <w:rtl/>
-        </w:rPr>
-        <w:t xml:space="preserve"> ظل يمارسه العالم منذ بدايات العمليات التعليمية النظامية</w:t>
-      </w:r>
-      <w:r>
-        <w:rPr>
-          <w:rFonts w:ascii="Al Bayan Plain" w:hAnsi="Al Bayan Plain" w:cs="Al Bayan Plain" w:hint="cs"/>
-          <w:sz w:val="32"/>
-          <w:szCs w:val="32"/>
-          <w:rtl/>
-        </w:rPr>
-        <w:t xml:space="preserve"> </w:t>
+        <w:t xml:space="preserve">وهي نمط من المدارس التي كانت سائدة ولا تزال موجودة في بعض الدول النامية والتي تعتمد على أنماط التعليم التقليدية، هو نظام التعليم الذي ظل يمارسه العالم منذ بدايات العمليات التعليمية النظامية </w:t>
       </w:r>
       <w:r>
         <w:rPr>
@@ -1407,6 +1374,7 @@
         <w:jc w:val="both"/>
         <w:rPr>
           <w:rFonts w:ascii="Cairo" w:hAnsi="Cairo" w:cs="Cairo"/>
+          <w:color w:val="C00000"/>
           <w:sz w:val="32"/>
           <w:szCs w:val="32"/>
           <w:rtl/>
@@ -1415,6 +1383,7 @@
       <w:r>
         <w:rPr>
           <w:rFonts w:ascii="Cairo" w:hAnsi="Cairo" w:cs="Cairo" w:hint="cs"/>
+          <w:color w:val="C00000"/>
           <w:sz w:val="32"/>
           <w:szCs w:val="32"/>
           <w:rtl/>
@@ -1477,7 +1446,70 @@
           <w:szCs w:val="32"/>
           <w:rtl/>
         </w:rPr>
-        <w:t xml:space="preserve">هارات وقتنا الحالي وذلك لما تتميز به من كونها في متناول الجميع على غرار المدرسة الذكية التي لا يستطيع كل المتعلمين التعلم فيها كون المدرسة التقليدية ذات تكاليف منخفضة سواء كانت على الداعم لها  أو المتعلم </w:t>
+        <w:t xml:space="preserve">هارات </w:t>
+      </w:r>
+      <w:r>
+        <w:rPr>
+          <w:rFonts w:ascii="Al Bayan Plain" w:hAnsi="Al Bayan Plain" w:cs="Al Bayan Plain" w:hint="cs"/>
+          <w:sz w:val="32"/>
+          <w:szCs w:val="32"/>
+          <w:rtl/>
+        </w:rPr>
+        <w:t>حتى و</w:t>
+      </w:r>
+      <w:r>
+        <w:rPr>
+          <w:rFonts w:ascii="Al Bayan Plain" w:hAnsi="Al Bayan Plain" w:cs="Al Bayan Plain" w:hint="cs"/>
+          <w:sz w:val="32"/>
+          <w:szCs w:val="32"/>
+          <w:rtl/>
+        </w:rPr>
+        <w:t xml:space="preserve">قتنا الحالي وذلك لما تتميز به من كونها في متناول الجميع على غرار المدرسة الذكية التي لا يستطيع كل المتعلمين التعلم فيها </w:t>
+      </w:r>
+      <w:r>
+        <w:rPr>
+          <w:rFonts w:ascii="Al Bayan Plain" w:hAnsi="Al Bayan Plain" w:cs="Al Bayan Plain" w:hint="cs"/>
+          <w:sz w:val="32"/>
+          <w:szCs w:val="32"/>
+          <w:rtl/>
+        </w:rPr>
+        <w:t>لأن</w:t>
+      </w:r>
+      <w:r>
+        <w:rPr>
+          <w:rFonts w:ascii="Al Bayan Plain" w:hAnsi="Al Bayan Plain" w:cs="Al Bayan Plain" w:hint="cs"/>
+          <w:sz w:val="32"/>
+          <w:szCs w:val="32"/>
+          <w:rtl/>
+        </w:rPr>
+        <w:t xml:space="preserve"> المدرسة التقليدية ذات تكاليف منخفضة سواء كانت على الداعم لها</w:t>
+      </w:r>
+      <w:r>
+        <w:rPr>
+          <w:rFonts w:ascii="Al Bayan Plain" w:hAnsi="Al Bayan Plain" w:cs="Al Bayan Plain" w:hint="cs"/>
+          <w:sz w:val="32"/>
+          <w:szCs w:val="32"/>
+          <w:rtl/>
+        </w:rPr>
+        <w:t xml:space="preserve"> (دولة ، مؤسسات ، أفراد ...الخ)</w:t>
+      </w:r>
+      <w:r>
+        <w:rPr>
+          <w:rFonts w:ascii="Al Bayan Plain" w:hAnsi="Al Bayan Plain" w:cs="Al Bayan Plain" w:hint="cs"/>
+          <w:sz w:val="32"/>
+          <w:szCs w:val="32"/>
+          <w:rtl/>
+        </w:rPr>
+        <w:t xml:space="preserve">  أو المتعلم </w:t>
+      </w:r>
+      <w:r>
+        <w:rPr>
+          <w:rFonts w:ascii="Al Bayan Plain" w:hAnsi="Al Bayan Plain" w:cs="Al Bayan Plain" w:hint="cs"/>
+          <w:sz w:val="32"/>
+          <w:szCs w:val="32"/>
+          <w:rtl/>
+        </w:rPr>
+        <w:t xml:space="preserve">فيها </w:t>
       </w:r>
       <w:r>
         <w:rPr>
@@ -1495,16 +1527,16 @@
           <w:szCs w:val="32"/>
           <w:rtl/>
         </w:rPr>
-        <w:t xml:space="preserve">كما انها مريحة للمعلم حيث ان دوره فيها في الاغلب نقل وتلقين المعلومة وبالإضافة الى </w:t>
-      </w:r>
-      <w:r>
-        <w:rPr>
-          <w:rFonts w:ascii="Al Bayan Plain" w:hAnsi="Al Bayan Plain" w:cs="Al Bayan Plain" w:hint="cs"/>
-          <w:sz w:val="32"/>
-          <w:szCs w:val="32"/>
-          <w:rtl/>
-        </w:rPr>
-        <w:t xml:space="preserve">أن </w:t>
+        <w:t>كما انها مريحة للمعلم حيث ان دوره فيها في الاغلب نقل وتلقين المعلومة وبالإضافة</w:t>
+      </w:r>
+      <w:r>
+        <w:rPr>
+          <w:rFonts w:ascii="Al Bayan Plain" w:hAnsi="Al Bayan Plain" w:cs="Al Bayan Plain" w:hint="cs"/>
+          <w:sz w:val="32"/>
+          <w:szCs w:val="32"/>
+          <w:rtl/>
+        </w:rPr>
+        <w:t xml:space="preserve"> إيجابية على مستوى المادة العلمية ف</w:t>
       </w:r>
       <w:r>
         <w:rPr>
@@ -1581,6 +1613,7 @@
         <w:jc w:val="both"/>
         <w:rPr>
           <w:rFonts w:ascii="Al Bayan Plain" w:hAnsi="Al Bayan Plain" w:cs="Al Bayan Plain"/>
+          <w:color w:val="C00000"/>
           <w:sz w:val="32"/>
           <w:szCs w:val="32"/>
           <w:rtl/>
@@ -1589,6 +1622,7 @@
       <w:r>
         <w:rPr>
           <w:rFonts w:ascii="Cairo" w:hAnsi="Cairo" w:cs="Cairo" w:hint="cs"/>
+          <w:color w:val="C00000"/>
           <w:sz w:val="32"/>
           <w:szCs w:val="32"/>
           <w:rtl/>
@@ -1598,6 +1632,7 @@
       <w:r>
         <w:rPr>
           <w:rFonts w:ascii="Cairo" w:hAnsi="Cairo" w:cs="Cairo" w:hint="cs"/>
+          <w:color w:val="C00000"/>
           <w:sz w:val="32"/>
           <w:szCs w:val="32"/>
           <w:rtl/>
@@ -1783,7 +1818,6 @@
           <w:rtl/>
         </w:rPr>
       </w:pPr>
-      <w:proofErr w:type="gramStart"/>
       <w:r>
         <w:rPr>
           <w:rFonts w:ascii="Al Bayan Plain" w:hAnsi="Al Bayan Plain" w:cs="Al Bayan Plain" w:hint="cs"/>
@@ -1793,7 +1827,6 @@
         </w:rPr>
         <w:t>المراجع :</w:t>
       </w:r>
-      <w:proofErr w:type="gramEnd"/>
     </w:p>
     <w:p>
       <w:pPr>
@@ -1842,23 +1875,7 @@
           <w:rFonts w:ascii="Al Bayan Plain" w:hAnsi="Al Bayan Plain" w:cs="Al Bayan Plain" w:hint="cs"/>
           <w:rtl/>
         </w:rPr>
-        <w:t>(٢٠١٢</w:t>
-      </w:r>
-      <w:proofErr w:type="gramStart"/>
-      <w:r>
-        <w:rPr>
-          <w:rFonts w:ascii="Al Bayan Plain" w:hAnsi="Al Bayan Plain" w:cs="Al Bayan Plain" w:hint="cs"/>
-          <w:rtl/>
-        </w:rPr>
-        <w:t>) :</w:t>
-      </w:r>
-      <w:proofErr w:type="gramEnd"/>
-      <w:r>
-        <w:rPr>
-          <w:rFonts w:ascii="Al Bayan Plain" w:hAnsi="Al Bayan Plain" w:cs="Al Bayan Plain" w:hint="cs"/>
-          <w:rtl/>
-        </w:rPr>
-        <w:t xml:space="preserve"> </w:t>
+        <w:t xml:space="preserve">(٢٠١٢) : </w:t>
       </w:r>
       <w:r>
         <w:rPr>
@@ -1952,23 +1969,7 @@
           <w:rFonts w:ascii="Al Bayan Plain" w:hAnsi="Al Bayan Plain" w:cs="Al Bayan Plain" w:hint="cs"/>
           <w:rtl/>
         </w:rPr>
-        <w:t xml:space="preserve"> (٢٠١١</w:t>
-      </w:r>
-      <w:proofErr w:type="gramStart"/>
-      <w:r>
-        <w:rPr>
-          <w:rFonts w:ascii="Al Bayan Plain" w:hAnsi="Al Bayan Plain" w:cs="Al Bayan Plain" w:hint="cs"/>
-          <w:rtl/>
-        </w:rPr>
-        <w:t>) :</w:t>
-      </w:r>
-      <w:proofErr w:type="gramEnd"/>
-      <w:r>
-        <w:rPr>
-          <w:rFonts w:ascii="Al Bayan Plain" w:hAnsi="Al Bayan Plain" w:cs="Al Bayan Plain" w:hint="cs"/>
-          <w:rtl/>
-        </w:rPr>
-        <w:t xml:space="preserve"> "</w:t>
+        <w:t xml:space="preserve"> (٢٠١١) : "</w:t>
       </w:r>
       <w:r>
         <w:rPr>
@@ -2046,7 +2047,7 @@
         <w:spacing w:after="160" w:line="276" w:lineRule="auto"/>
         <w:jc w:val="both"/>
         <w:rPr>
-          <w:rFonts w:ascii="Al Bayan Plain" w:hAnsi="Al Bayan Plain" w:cs="Al Bayan Plain" w:hint="cs"/>
+          <w:rFonts w:ascii="Al Bayan Plain" w:hAnsi="Al Bayan Plain" w:cs="Al Bayan Plain"/>
           <w:sz w:val="22"/>
           <w:szCs w:val="22"/>
           <w:lang w:bidi="ar-EG"/>
@@ -2060,27 +2061,8 @@
           <w:rtl/>
           <w:lang w:bidi="ar-EG"/>
         </w:rPr>
-        <w:t xml:space="preserve">شحاته، حامد أحمد، ( </w:t>
-      </w:r>
-      <w:r>
-        <w:rPr>
-          <w:rFonts w:ascii="Al Bayan Plain" w:hAnsi="Al Bayan Plain" w:cs="Al Bayan Plain" w:hint="cs"/>
-          <w:sz w:val="22"/>
-          <w:szCs w:val="22"/>
-          <w:rtl/>
-          <w:lang w:bidi="ar-EG"/>
-        </w:rPr>
-        <w:t>٢٠٢٠</w:t>
-      </w:r>
-      <w:r>
-        <w:rPr>
-          <w:rFonts w:ascii="Al Bayan Plain" w:hAnsi="Al Bayan Plain" w:cs="Al Bayan Plain" w:hint="cs"/>
-          <w:sz w:val="22"/>
-          <w:szCs w:val="22"/>
-          <w:rtl/>
-          <w:lang w:bidi="ar-EG"/>
-        </w:rPr>
-        <w:t>):  الاتجاهات الحديثة في تطوير مدارس التعليم قبل الجامعي:</w:t>
+        <w:lastRenderedPageBreak/>
+        <w:t>شحاته، حامد أحمد، ( ٢٠٢٠):  الاتجاهات الحديثة في تطوير مدارس التعليم قبل الجامعي:</w:t>
       </w:r>
       <w:r>
         <w:rPr>
@@ -2092,31 +2074,7 @@
           <w:rtl/>
           <w:lang w:bidi="ar-EG"/>
         </w:rPr>
-        <w:t xml:space="preserve"> المدارس الذكية</w:t>
-      </w:r>
-      <w:r>
-        <w:rPr>
-          <w:rFonts w:ascii="Al Bayan Plain" w:hAnsi="Al Bayan Plain" w:cs="Al Bayan Plain" w:hint="cs"/>
-          <w:i/>
-          <w:iCs/>
-          <w:sz w:val="22"/>
-          <w:szCs w:val="22"/>
-          <w:rtl/>
-          <w:lang w:bidi="ar-EG"/>
-        </w:rPr>
-        <w:t xml:space="preserve"> </w:t>
-      </w:r>
-      <w:r>
-        <w:rPr>
-          <w:rFonts w:ascii="Al Bayan Plain" w:hAnsi="Al Bayan Plain" w:cs="Al Bayan Plain" w:hint="cs"/>
-          <w:i/>
-          <w:iCs/>
-          <w:sz w:val="22"/>
-          <w:szCs w:val="22"/>
-          <w:rtl/>
-          <w:lang w:bidi="ar-EG"/>
-        </w:rPr>
-        <w:t>نموذجا، جامعة المنصورة</w:t>
+        <w:t xml:space="preserve"> المدارس الذكية نموذجا، جامعة المنصورة</w:t>
       </w:r>
     </w:p>
     <w:p>
@@ -2130,7 +2088,7 @@
         <w:spacing w:after="160" w:line="360" w:lineRule="auto"/>
         <w:jc w:val="mediumKashida"/>
         <w:rPr>
-          <w:rFonts w:ascii="Al Bayan Plain" w:hAnsi="Al Bayan Plain" w:cs="Al Bayan Plain" w:hint="cs"/>
+          <w:rFonts w:ascii="Al Bayan Plain" w:hAnsi="Al Bayan Plain" w:cs="Al Bayan Plain"/>
           <w:lang w:bidi="ar-EG"/>
         </w:rPr>
       </w:pPr>
@@ -3047,7 +3005,7 @@
         <w:rFonts w:asciiTheme="minorHAnsi" w:eastAsiaTheme="minorHAnsi" w:hAnsiTheme="minorHAnsi" w:cstheme="minorBidi"/>
         <w:sz w:val="24"/>
         <w:szCs w:val="24"/>
-        <w:lang w:val="en-SA" w:eastAsia="en-US" w:bidi="ar-SA"/>
+        <w:lang w:eastAsia="en-US" w:bidi="ar-SA"/>
       </w:rPr>
     </w:rPrDefault>
     <w:pPrDefault/>

</xml_diff>